<commit_message>
update in assets, address, phone, service, and content.
</commit_message>
<xml_diff>
--- a/Megatrends Profile.docx
+++ b/Megatrends Profile.docx
@@ -284,7 +284,16 @@
           <w:sz w:val="24"/>
           <w:szCs w:val="24"/>
         </w:rPr>
-        <w:t>08035219578</w:t>
+        <w:t>+234</w:t>
+      </w:r>
+      <w:r>
+        <w:rPr>
+          <w:rFonts w:ascii="Times New Roman" w:hAnsi="Times New Roman" w:cs="Times New Roman"/>
+          <w:b/>
+          <w:sz w:val="24"/>
+          <w:szCs w:val="24"/>
+        </w:rPr>
+        <w:t>8035219578</w:t>
       </w:r>
     </w:p>
     <w:p>
@@ -2981,47 +2990,7 @@
           <w:sz w:val="24"/>
           <w:szCs w:val="24"/>
         </w:rPr>
-        <w:t xml:space="preserve">function it is the duty to staffs to promote the company’s interest. In this regards staff will be from time to time given some extra functions to head and carryout. For instance, could be asked to heads and oversee the maintenances of offices machines </w:t>
-      </w:r>
-      <w:proofErr w:type="spellStart"/>
-      <w:r>
-        <w:rPr>
-          <w:rFonts w:ascii="Times New Roman" w:hAnsi="Times New Roman" w:cs="Times New Roman"/>
-          <w:b/>
-          <w:sz w:val="24"/>
-          <w:szCs w:val="24"/>
-        </w:rPr>
-        <w:t>e.g</w:t>
-      </w:r>
-      <w:proofErr w:type="spellEnd"/>
-      <w:r>
-        <w:rPr>
-          <w:rFonts w:ascii="Times New Roman" w:hAnsi="Times New Roman" w:cs="Times New Roman"/>
-          <w:b/>
-          <w:sz w:val="24"/>
-          <w:szCs w:val="24"/>
-        </w:rPr>
-        <w:t xml:space="preserve"> generators and </w:t>
-      </w:r>
-      <w:proofErr w:type="spellStart"/>
-      <w:r>
-        <w:rPr>
-          <w:rFonts w:ascii="Times New Roman" w:hAnsi="Times New Roman" w:cs="Times New Roman"/>
-          <w:b/>
-          <w:sz w:val="24"/>
-          <w:szCs w:val="24"/>
-        </w:rPr>
-        <w:t>its</w:t>
-      </w:r>
-      <w:proofErr w:type="spellEnd"/>
-      <w:r>
-        <w:rPr>
-          <w:rFonts w:ascii="Times New Roman" w:hAnsi="Times New Roman" w:cs="Times New Roman"/>
-          <w:b/>
-          <w:sz w:val="24"/>
-          <w:szCs w:val="24"/>
-        </w:rPr>
-        <w:t xml:space="preserve"> like and would report to the General Manager as well as notify him on servicing when due. Other could be assigned to ensure that fast delivers events </w:t>
+        <w:t xml:space="preserve">function it is the duty to staffs to promote the company’s interest. In this regards staff will be from time to time given some extra functions to head and carryout. For instance, could be asked to heads and oversee the maintenances of offices machines e.g generators and its like and would report to the General Manager as well as notify him on servicing when due. Other could be assigned to ensure that fast delivers events </w:t>
       </w:r>
       <w:r>
         <w:rPr>

</xml_diff>